<commit_message>
Day - 4 class
</commit_message>
<xml_diff>
--- a/DAY - 4/Assignment/CSE 120 Python Work Book Day-4.docx
+++ b/DAY - 4/Assignment/CSE 120 Python Work Book Day-4.docx
@@ -540,13 +540,25 @@
                 <w:szCs w:val="26"/>
               </w:rPr>
             </w:pPr>
+            <w:proofErr w:type="spellStart"/>
+            <w:proofErr w:type="gramStart"/>
             <w:r>
               <w:rPr>
                 <w:rFonts w:ascii="Times New Roman" w:hAnsi="Times New Roman" w:cs="Times New Roman"/>
                 <w:sz w:val="26"/>
                 <w:szCs w:val="26"/>
               </w:rPr>
-              <w:t xml:space="preserve">B.Tech </w:t>
+              <w:t>B.Tech</w:t>
+            </w:r>
+            <w:proofErr w:type="spellEnd"/>
+            <w:proofErr w:type="gramEnd"/>
+            <w:r>
+              <w:rPr>
+                <w:rFonts w:ascii="Times New Roman" w:hAnsi="Times New Roman" w:cs="Times New Roman"/>
+                <w:sz w:val="26"/>
+                <w:szCs w:val="26"/>
+              </w:rPr>
+              <w:t xml:space="preserve"> </w:t>
             </w:r>
             <w:r>
               <w:rPr>
@@ -649,6 +661,8 @@
                 <w:szCs w:val="26"/>
               </w:rPr>
             </w:pPr>
+            <w:proofErr w:type="spellStart"/>
+            <w:proofErr w:type="gramStart"/>
             <w:r>
               <w:rPr>
                 <w:rFonts w:ascii="Times New Roman" w:hAnsi="Times New Roman" w:cs="Times New Roman"/>
@@ -657,6 +671,8 @@
               </w:rPr>
               <w:t>Prof.B.Nirmala</w:t>
             </w:r>
+            <w:proofErr w:type="spellEnd"/>
+            <w:proofErr w:type="gramEnd"/>
           </w:p>
         </w:tc>
       </w:tr>
@@ -854,7 +870,29 @@
           <w:sz w:val="21"/>
           <w:szCs w:val="21"/>
         </w:rPr>
-        <w:t xml:space="preserve">Consider 2 vectors c(9,10,11,12) and c(13,14,15,16). </w:t>
+        <w:t xml:space="preserve">Consider 2 vectors </w:t>
+      </w:r>
+      <w:proofErr w:type="gramStart"/>
+      <w:r>
+        <w:rPr>
+          <w:rFonts w:ascii="Roboto" w:hAnsi="Roboto"/>
+          <w:color w:val="FF0000"/>
+          <w:spacing w:val="3"/>
+          <w:sz w:val="21"/>
+          <w:szCs w:val="21"/>
+        </w:rPr>
+        <w:t>c(</w:t>
+      </w:r>
+      <w:proofErr w:type="gramEnd"/>
+      <w:r>
+        <w:rPr>
+          <w:rFonts w:ascii="Roboto" w:hAnsi="Roboto"/>
+          <w:color w:val="FF0000"/>
+          <w:spacing w:val="3"/>
+          <w:sz w:val="21"/>
+          <w:szCs w:val="21"/>
+        </w:rPr>
+        <w:t xml:space="preserve">9,10,11,12) and c(13,14,15,16). </w:t>
       </w:r>
     </w:p>
     <w:p>
@@ -1188,12 +1226,37 @@
         </w:rPr>
         <w:t xml:space="preserve">    </w:t>
       </w:r>
+      <w:proofErr w:type="spellStart"/>
       <w:r>
         <w:rPr>
           <w:rFonts w:cstheme="minorHAnsi"/>
           <w:sz w:val="28"/>
         </w:rPr>
-        <w:t>guments nrow and</w:t>
+        <w:t>guments</w:t>
+      </w:r>
+      <w:proofErr w:type="spellEnd"/>
+      <w:r>
+        <w:rPr>
+          <w:rFonts w:cstheme="minorHAnsi"/>
+          <w:sz w:val="28"/>
+        </w:rPr>
+        <w:t xml:space="preserve"> </w:t>
+      </w:r>
+      <w:proofErr w:type="spellStart"/>
+      <w:r>
+        <w:rPr>
+          <w:rFonts w:cstheme="minorHAnsi"/>
+          <w:sz w:val="28"/>
+        </w:rPr>
+        <w:t>nrow</w:t>
+      </w:r>
+      <w:proofErr w:type="spellEnd"/>
+      <w:r>
+        <w:rPr>
+          <w:rFonts w:cstheme="minorHAnsi"/>
+          <w:sz w:val="28"/>
+        </w:rPr>
+        <w:t xml:space="preserve"> and</w:t>
       </w:r>
       <w:r>
         <w:rPr>
@@ -1203,6 +1266,7 @@
         </w:rPr>
         <w:t xml:space="preserve"> </w:t>
       </w:r>
+      <w:proofErr w:type="spellStart"/>
       <w:r>
         <w:rPr>
           <w:rFonts w:cstheme="minorHAnsi"/>
@@ -1210,6 +1274,7 @@
         </w:rPr>
         <w:t>ncol</w:t>
       </w:r>
+      <w:proofErr w:type="spellEnd"/>
     </w:p>
     <w:p>
       <w:pPr>
@@ -1336,7 +1401,29 @@
           <w:sz w:val="21"/>
           <w:szCs w:val="21"/>
         </w:rPr>
-        <w:t>Write an R program to take input from the user (userID and Group/Branch) and display the values</w:t>
+        <w:t>Write an R program to take input from the user (</w:t>
+      </w:r>
+      <w:proofErr w:type="spellStart"/>
+      <w:r>
+        <w:rPr>
+          <w:rFonts w:ascii="Roboto" w:hAnsi="Roboto"/>
+          <w:color w:val="FF0000"/>
+          <w:spacing w:val="3"/>
+          <w:sz w:val="21"/>
+          <w:szCs w:val="21"/>
+        </w:rPr>
+        <w:t>userID</w:t>
+      </w:r>
+      <w:proofErr w:type="spellEnd"/>
+      <w:r>
+        <w:rPr>
+          <w:rFonts w:ascii="Roboto" w:hAnsi="Roboto"/>
+          <w:color w:val="FF0000"/>
+          <w:spacing w:val="3"/>
+          <w:sz w:val="21"/>
+          <w:szCs w:val="21"/>
+        </w:rPr>
+        <w:t xml:space="preserve"> and Group/Branch) and display the values</w:t>
       </w:r>
     </w:p>
     <w:p>
@@ -1538,12 +1625,21 @@
           <w:szCs w:val="28"/>
         </w:rPr>
       </w:pPr>
-      <w:r>
-        <w:rPr>
-          <w:sz w:val="28"/>
-          <w:szCs w:val="28"/>
-        </w:rPr>
-        <w:t>readline reads a line from the terminal (in interactive use).</w:t>
+      <w:proofErr w:type="spellStart"/>
+      <w:r>
+        <w:rPr>
+          <w:sz w:val="28"/>
+          <w:szCs w:val="28"/>
+        </w:rPr>
+        <w:t>readline</w:t>
+      </w:r>
+      <w:proofErr w:type="spellEnd"/>
+      <w:r>
+        <w:rPr>
+          <w:sz w:val="28"/>
+          <w:szCs w:val="28"/>
+        </w:rPr>
+        <w:t xml:space="preserve"> reads a line from the terminal (in interactive use).</w:t>
       </w:r>
     </w:p>
     <w:p>
@@ -1562,12 +1658,30 @@
           <w:szCs w:val="28"/>
         </w:rPr>
       </w:pPr>
-      <w:r>
-        <w:rPr>
-          <w:sz w:val="28"/>
-          <w:szCs w:val="28"/>
-        </w:rPr>
-        <w:t>readline() lets the user enter a one-line string at the terminal.</w:t>
+      <w:proofErr w:type="spellStart"/>
+      <w:proofErr w:type="gramStart"/>
+      <w:r>
+        <w:rPr>
+          <w:sz w:val="28"/>
+          <w:szCs w:val="28"/>
+        </w:rPr>
+        <w:t>readline</w:t>
+      </w:r>
+      <w:proofErr w:type="spellEnd"/>
+      <w:r>
+        <w:rPr>
+          <w:sz w:val="28"/>
+          <w:szCs w:val="28"/>
+        </w:rPr>
+        <w:t>(</w:t>
+      </w:r>
+      <w:proofErr w:type="gramEnd"/>
+      <w:r>
+        <w:rPr>
+          <w:sz w:val="28"/>
+          <w:szCs w:val="28"/>
+        </w:rPr>
+        <w:t>) lets the user enter a one-line string at the terminal.</w:t>
       </w:r>
     </w:p>
     <w:p>
@@ -2232,8 +2346,42 @@
           <w:sz w:val="21"/>
           <w:szCs w:val="21"/>
         </w:rPr>
-        <w:t>Write a R program to get the statistical summary and nature of the data of a given data frame. ( use 3rd Question dataframe</w:t>
-      </w:r>
+        <w:t xml:space="preserve">Write a R program to get the statistical summary and nature of the data of a given data frame. </w:t>
+      </w:r>
+      <w:proofErr w:type="gramStart"/>
+      <w:r>
+        <w:rPr>
+          <w:rFonts w:ascii="Roboto" w:hAnsi="Roboto"/>
+          <w:color w:val="FF0000"/>
+          <w:spacing w:val="3"/>
+          <w:sz w:val="21"/>
+          <w:szCs w:val="21"/>
+        </w:rPr>
+        <w:t>( use</w:t>
+      </w:r>
+      <w:proofErr w:type="gramEnd"/>
+      <w:r>
+        <w:rPr>
+          <w:rFonts w:ascii="Roboto" w:hAnsi="Roboto"/>
+          <w:color w:val="FF0000"/>
+          <w:spacing w:val="3"/>
+          <w:sz w:val="21"/>
+          <w:szCs w:val="21"/>
+        </w:rPr>
+        <w:t xml:space="preserve"> 3rd Question </w:t>
+      </w:r>
+      <w:proofErr w:type="spellStart"/>
+      <w:r>
+        <w:rPr>
+          <w:rFonts w:ascii="Roboto" w:hAnsi="Roboto"/>
+          <w:color w:val="FF0000"/>
+          <w:spacing w:val="3"/>
+          <w:sz w:val="21"/>
+          <w:szCs w:val="21"/>
+        </w:rPr>
+        <w:t>dataframe</w:t>
+      </w:r>
+      <w:proofErr w:type="spellEnd"/>
     </w:p>
     <w:p>
       <w:pPr>
@@ -2967,6 +3115,7 @@
           <w:szCs w:val="26"/>
         </w:rPr>
       </w:pPr>
+      <w:proofErr w:type="gramStart"/>
       <w:r>
         <w:rPr>
           <w:rFonts w:ascii="Roboto" w:hAnsi="Roboto"/>
@@ -2975,7 +3124,18 @@
           <w:sz w:val="21"/>
           <w:szCs w:val="21"/>
         </w:rPr>
-        <w:t>.Write a R program to extract first two rows from a given data frame</w:t>
+        <w:t>.Write</w:t>
+      </w:r>
+      <w:proofErr w:type="gramEnd"/>
+      <w:r>
+        <w:rPr>
+          <w:rFonts w:ascii="Roboto" w:hAnsi="Roboto"/>
+          <w:color w:val="FF0000"/>
+          <w:spacing w:val="3"/>
+          <w:sz w:val="21"/>
+          <w:szCs w:val="21"/>
+        </w:rPr>
+        <w:t xml:space="preserve"> a R program to extract first two rows from a given data frame</w:t>
       </w:r>
     </w:p>
     <w:p>
@@ -3602,7 +3762,29 @@
           <w:szCs w:val="28"/>
           <w:lang w:val="en-IN" w:eastAsia="en-IN"/>
         </w:rPr>
-        <w:t>If the numeric_Expression is a positive value, the sqrt function returns the square root of a given value.</w:t>
+        <w:t>If the </w:t>
+      </w:r>
+      <w:proofErr w:type="spellStart"/>
+      <w:r>
+        <w:rPr>
+          <w:rFonts w:ascii="Georgia" w:eastAsia="Times New Roman" w:hAnsi="Georgia" w:cs="Times New Roman"/>
+          <w:color w:val="333333"/>
+          <w:sz w:val="28"/>
+          <w:szCs w:val="28"/>
+          <w:lang w:val="en-IN" w:eastAsia="en-IN"/>
+        </w:rPr>
+        <w:t>numeric_Expression</w:t>
+      </w:r>
+      <w:proofErr w:type="spellEnd"/>
+      <w:r>
+        <w:rPr>
+          <w:rFonts w:ascii="Georgia" w:eastAsia="Times New Roman" w:hAnsi="Georgia" w:cs="Times New Roman"/>
+          <w:color w:val="333333"/>
+          <w:sz w:val="28"/>
+          <w:szCs w:val="28"/>
+          <w:lang w:val="en-IN" w:eastAsia="en-IN"/>
+        </w:rPr>
+        <w:t> is a positive value, the sqrt function returns the square root of a given value.</w:t>
       </w:r>
     </w:p>
     <w:p>
@@ -3625,8 +3807,31 @@
           <w:szCs w:val="28"/>
           <w:lang w:val="en-IN" w:eastAsia="en-IN"/>
         </w:rPr>
-        <w:t>If the numeric_Expression is a negative value, the sqrt function return </w:t>
-      </w:r>
+        <w:t>If the </w:t>
+      </w:r>
+      <w:proofErr w:type="spellStart"/>
+      <w:r>
+        <w:rPr>
+          <w:rFonts w:ascii="Georgia" w:eastAsia="Times New Roman" w:hAnsi="Georgia" w:cs="Times New Roman"/>
+          <w:color w:val="333333"/>
+          <w:sz w:val="28"/>
+          <w:szCs w:val="28"/>
+          <w:lang w:val="en-IN" w:eastAsia="en-IN"/>
+        </w:rPr>
+        <w:t>numeric_Expression</w:t>
+      </w:r>
+      <w:proofErr w:type="spellEnd"/>
+      <w:r>
+        <w:rPr>
+          <w:rFonts w:ascii="Georgia" w:eastAsia="Times New Roman" w:hAnsi="Georgia" w:cs="Times New Roman"/>
+          <w:color w:val="333333"/>
+          <w:sz w:val="28"/>
+          <w:szCs w:val="28"/>
+          <w:lang w:val="en-IN" w:eastAsia="en-IN"/>
+        </w:rPr>
+        <w:t> is a negative value, the sqrt function return </w:t>
+      </w:r>
+      <w:proofErr w:type="spellStart"/>
       <w:r>
         <w:rPr>
           <w:rFonts w:ascii="Georgia" w:eastAsia="Times New Roman" w:hAnsi="Georgia" w:cs="Times New Roman"/>
@@ -3641,6 +3846,7 @@
         </w:rPr>
         <w:t>NaN</w:t>
       </w:r>
+      <w:proofErr w:type="spellEnd"/>
       <w:r>
         <w:rPr>
           <w:rFonts w:ascii="Georgia" w:eastAsia="Times New Roman" w:hAnsi="Georgia" w:cs="Times New Roman"/>
@@ -3664,6 +3870,7 @@
           <w:szCs w:val="28"/>
         </w:rPr>
       </w:pPr>
+      <w:proofErr w:type="spellStart"/>
       <w:r>
         <w:rPr>
           <w:rFonts w:ascii="Georgia" w:eastAsia="Times New Roman" w:hAnsi="Georgia" w:cs="Times New Roman"/>
@@ -3672,8 +3879,20 @@
           <w:szCs w:val="28"/>
           <w:lang w:val="en-IN" w:eastAsia="en-IN"/>
         </w:rPr>
-        <w:t>Numeric_Expression is not a number (</w:t>
-      </w:r>
+        <w:t>Numeric_Expression</w:t>
+      </w:r>
+      <w:proofErr w:type="spellEnd"/>
+      <w:r>
+        <w:rPr>
+          <w:rFonts w:ascii="Georgia" w:eastAsia="Times New Roman" w:hAnsi="Georgia" w:cs="Times New Roman"/>
+          <w:color w:val="333333"/>
+          <w:sz w:val="28"/>
+          <w:szCs w:val="28"/>
+          <w:lang w:val="en-IN" w:eastAsia="en-IN"/>
+        </w:rPr>
+        <w:t> is not a number (</w:t>
+      </w:r>
+      <w:proofErr w:type="spellStart"/>
       <w:r>
         <w:rPr>
           <w:rFonts w:ascii="Georgia" w:eastAsia="Times New Roman" w:hAnsi="Georgia" w:cs="Times New Roman"/>
@@ -3686,6 +3905,7 @@
         </w:rPr>
         <w:t>NaN</w:t>
       </w:r>
+      <w:proofErr w:type="spellEnd"/>
       <w:r>
         <w:rPr>
           <w:rFonts w:ascii="Georgia" w:eastAsia="Times New Roman" w:hAnsi="Georgia" w:cs="Times New Roman"/>
@@ -3696,6 +3916,7 @@
         </w:rPr>
         <w:t>), or Negative Infinity, then sqrt in R returns </w:t>
       </w:r>
+      <w:proofErr w:type="spellStart"/>
       <w:r>
         <w:rPr>
           <w:rFonts w:ascii="Georgia" w:eastAsia="Times New Roman" w:hAnsi="Georgia" w:cs="Times New Roman"/>
@@ -3710,6 +3931,7 @@
         </w:rPr>
         <w:t>NaN</w:t>
       </w:r>
+      <w:proofErr w:type="spellEnd"/>
       <w:r>
         <w:rPr>
           <w:rFonts w:ascii="Georgia" w:eastAsia="Times New Roman" w:hAnsi="Georgia" w:cs="Times New Roman"/>
@@ -4505,6 +4727,7 @@
         </w:rPr>
         <w:t>To sort a data frame in R, use the </w:t>
       </w:r>
+      <w:proofErr w:type="gramStart"/>
       <w:r>
         <w:rPr>
           <w:rStyle w:val="Strong"/>
@@ -4514,7 +4737,19 @@
           <w:szCs w:val="28"/>
           <w:shd w:val="clear" w:color="auto" w:fill="FFFFFF"/>
         </w:rPr>
-        <w:t>sort( ) </w:t>
+        <w:t>sort( )</w:t>
+      </w:r>
+      <w:proofErr w:type="gramEnd"/>
+      <w:r>
+        <w:rPr>
+          <w:rStyle w:val="Strong"/>
+          <w:rFonts w:cstheme="minorHAnsi"/>
+          <w:color w:val="4D5356"/>
+          <w:sz w:val="28"/>
+          <w:szCs w:val="28"/>
+          <w:shd w:val="clear" w:color="auto" w:fill="FFFFFF"/>
+        </w:rPr>
+        <w:t> </w:t>
       </w:r>
       <w:r>
         <w:rPr>
@@ -4675,7 +4910,51 @@
           <w:sz w:val="21"/>
           <w:szCs w:val="21"/>
         </w:rPr>
-        <w:t>Create an R script that returns the amount of values that are larger than the mean of a vector. You are allowed to use mean(). ( Use function)</w:t>
+        <w:t xml:space="preserve">Create an R script that returns the amount of values that are larger than the mean of a vector. You are allowed to use </w:t>
+      </w:r>
+      <w:proofErr w:type="gramStart"/>
+      <w:r>
+        <w:rPr>
+          <w:rFonts w:ascii="Roboto" w:hAnsi="Roboto"/>
+          <w:color w:val="FF0000"/>
+          <w:spacing w:val="3"/>
+          <w:sz w:val="21"/>
+          <w:szCs w:val="21"/>
+        </w:rPr>
+        <w:t>mean(</w:t>
+      </w:r>
+      <w:proofErr w:type="gramEnd"/>
+      <w:r>
+        <w:rPr>
+          <w:rFonts w:ascii="Roboto" w:hAnsi="Roboto"/>
+          <w:color w:val="FF0000"/>
+          <w:spacing w:val="3"/>
+          <w:sz w:val="21"/>
+          <w:szCs w:val="21"/>
+        </w:rPr>
+        <w:t xml:space="preserve">). </w:t>
+      </w:r>
+      <w:proofErr w:type="gramStart"/>
+      <w:r>
+        <w:rPr>
+          <w:rFonts w:ascii="Roboto" w:hAnsi="Roboto"/>
+          <w:color w:val="FF0000"/>
+          <w:spacing w:val="3"/>
+          <w:sz w:val="21"/>
+          <w:szCs w:val="21"/>
+        </w:rPr>
+        <w:t>( Use</w:t>
+      </w:r>
+      <w:proofErr w:type="gramEnd"/>
+      <w:r>
+        <w:rPr>
+          <w:rFonts w:ascii="Roboto" w:hAnsi="Roboto"/>
+          <w:color w:val="FF0000"/>
+          <w:spacing w:val="3"/>
+          <w:sz w:val="21"/>
+          <w:szCs w:val="21"/>
+        </w:rPr>
+        <w:t xml:space="preserve"> function)</w:t>
       </w:r>
     </w:p>
     <w:p>
@@ -4954,6 +5233,7 @@
         </w:rPr>
         <w:t>The function </w:t>
       </w:r>
+      <w:proofErr w:type="gramStart"/>
       <w:r>
         <w:rPr>
           <w:rFonts w:ascii="Arial" w:hAnsi="Arial" w:cs="Arial"/>
@@ -4963,7 +5243,19 @@
           <w:sz w:val="28"/>
           <w:szCs w:val="28"/>
         </w:rPr>
-        <w:t>mean()</w:t>
+        <w:t>mean(</w:t>
+      </w:r>
+      <w:proofErr w:type="gramEnd"/>
+      <w:r>
+        <w:rPr>
+          <w:rFonts w:ascii="Arial" w:hAnsi="Arial" w:cs="Arial"/>
+          <w:b/>
+          <w:bCs/>
+          <w:color w:val="000000"/>
+          <w:sz w:val="28"/>
+          <w:szCs w:val="28"/>
+        </w:rPr>
+        <w:t>)</w:t>
       </w:r>
       <w:r>
         <w:rPr>
@@ -5318,7 +5610,29 @@
           <w:szCs w:val="28"/>
           <w:shd w:val="clear" w:color="auto" w:fill="FFFFFF"/>
         </w:rPr>
-        <w:t xml:space="preserve">It can be defined as placing one ‘for’ loop inside the first ‘for’ loop is called as nesting or loop of loops in some terms, which takes the responsibility of two loops such that the outer loop controls the number of repetition of the whole inner detailed information until it is false, </w:t>
+        <w:t xml:space="preserve">It can be defined as placing one ‘for’ loop inside the first ‘for’ loop is called as nesting or loop of loops in some terms, which takes the responsibility of two loops such that the outer loop controls the number of </w:t>
+      </w:r>
+      <w:proofErr w:type="gramStart"/>
+      <w:r>
+        <w:rPr>
+          <w:rFonts w:cstheme="minorHAnsi"/>
+          <w:color w:val="000000" w:themeColor="text1"/>
+          <w:sz w:val="28"/>
+          <w:szCs w:val="28"/>
+          <w:shd w:val="clear" w:color="auto" w:fill="FFFFFF"/>
+        </w:rPr>
+        <w:t>repetition</w:t>
+      </w:r>
+      <w:proofErr w:type="gramEnd"/>
+      <w:r>
+        <w:rPr>
+          <w:rFonts w:cstheme="minorHAnsi"/>
+          <w:color w:val="000000" w:themeColor="text1"/>
+          <w:sz w:val="28"/>
+          <w:szCs w:val="28"/>
+          <w:shd w:val="clear" w:color="auto" w:fill="FFFFFF"/>
+        </w:rPr>
+        <w:t xml:space="preserve"> of the whole inner detailed information until it is false, </w:t>
       </w:r>
     </w:p>
     <w:p>
@@ -5463,12 +5777,11 @@
           <w:sz w:val="21"/>
           <w:szCs w:val="21"/>
         </w:rPr>
-        <w:t xml:space="preserve">a. You have the data.frame ‘mydf’ with four columns like below </w:t>
-      </w:r>
-    </w:p>
-    <w:p>
-      <w:pPr>
-        <w:ind w:firstLine="720"/>
+        <w:t xml:space="preserve">a. You have the </w:t>
+      </w:r>
+      <w:proofErr w:type="spellStart"/>
+      <w:proofErr w:type="gramStart"/>
+      <w:r>
         <w:rPr>
           <w:rFonts w:ascii="Roboto" w:hAnsi="Roboto"/>
           <w:color w:val="FF0000"/>
@@ -5476,7 +5789,10 @@
           <w:sz w:val="21"/>
           <w:szCs w:val="21"/>
         </w:rPr>
-      </w:pPr>
+        <w:t>data.frame</w:t>
+      </w:r>
+      <w:proofErr w:type="spellEnd"/>
+      <w:proofErr w:type="gramEnd"/>
       <w:r>
         <w:rPr>
           <w:rFonts w:ascii="Roboto" w:hAnsi="Roboto"/>
@@ -5485,7 +5801,73 @@
           <w:sz w:val="21"/>
           <w:szCs w:val="21"/>
         </w:rPr>
-        <w:t>a = c(3,7,NA, 9) b = c(2,NA,9,3) f = c(5,2,5,6) d = c(NA,3,4,NA)</w:t>
+        <w:t xml:space="preserve"> ‘</w:t>
+      </w:r>
+      <w:proofErr w:type="spellStart"/>
+      <w:r>
+        <w:rPr>
+          <w:rFonts w:ascii="Roboto" w:hAnsi="Roboto"/>
+          <w:color w:val="FF0000"/>
+          <w:spacing w:val="3"/>
+          <w:sz w:val="21"/>
+          <w:szCs w:val="21"/>
+        </w:rPr>
+        <w:t>mydf</w:t>
+      </w:r>
+      <w:proofErr w:type="spellEnd"/>
+      <w:r>
+        <w:rPr>
+          <w:rFonts w:ascii="Roboto" w:hAnsi="Roboto"/>
+          <w:color w:val="FF0000"/>
+          <w:spacing w:val="3"/>
+          <w:sz w:val="21"/>
+          <w:szCs w:val="21"/>
+        </w:rPr>
+        <w:t xml:space="preserve">’ with four columns like below </w:t>
+      </w:r>
+    </w:p>
+    <w:p>
+      <w:pPr>
+        <w:ind w:firstLine="720"/>
+        <w:rPr>
+          <w:rFonts w:ascii="Roboto" w:hAnsi="Roboto"/>
+          <w:color w:val="FF0000"/>
+          <w:spacing w:val="3"/>
+          <w:sz w:val="21"/>
+          <w:szCs w:val="21"/>
+        </w:rPr>
+      </w:pPr>
+      <w:r>
+        <w:rPr>
+          <w:rFonts w:ascii="Roboto" w:hAnsi="Roboto"/>
+          <w:color w:val="FF0000"/>
+          <w:spacing w:val="3"/>
+          <w:sz w:val="21"/>
+          <w:szCs w:val="21"/>
+        </w:rPr>
+        <w:t xml:space="preserve">a = </w:t>
+      </w:r>
+      <w:proofErr w:type="gramStart"/>
+      <w:r>
+        <w:rPr>
+          <w:rFonts w:ascii="Roboto" w:hAnsi="Roboto"/>
+          <w:color w:val="FF0000"/>
+          <w:spacing w:val="3"/>
+          <w:sz w:val="21"/>
+          <w:szCs w:val="21"/>
+        </w:rPr>
+        <w:t>c(</w:t>
+      </w:r>
+      <w:proofErr w:type="gramEnd"/>
+      <w:r>
+        <w:rPr>
+          <w:rFonts w:ascii="Roboto" w:hAnsi="Roboto"/>
+          <w:color w:val="FF0000"/>
+          <w:spacing w:val="3"/>
+          <w:sz w:val="21"/>
+          <w:szCs w:val="21"/>
+        </w:rPr>
+        <w:t>3,7,NA, 9) b = c(2,NA,9,3) f = c(5,2,5,6) d = c(NA,3,4,NA)</w:t>
       </w:r>
     </w:p>
     <w:p>
@@ -6260,7 +6642,29 @@
           <w:sz w:val="21"/>
           <w:szCs w:val="21"/>
         </w:rPr>
-        <w:t>Examine the difference between typeof and class () method using R program</w:t>
+        <w:t xml:space="preserve">Examine the difference between </w:t>
+      </w:r>
+      <w:proofErr w:type="spellStart"/>
+      <w:r>
+        <w:rPr>
+          <w:rFonts w:ascii="Roboto" w:hAnsi="Roboto"/>
+          <w:color w:val="FF0000"/>
+          <w:spacing w:val="3"/>
+          <w:sz w:val="21"/>
+          <w:szCs w:val="21"/>
+        </w:rPr>
+        <w:t>typeof</w:t>
+      </w:r>
+      <w:proofErr w:type="spellEnd"/>
+      <w:r>
+        <w:rPr>
+          <w:rFonts w:ascii="Roboto" w:hAnsi="Roboto"/>
+          <w:color w:val="FF0000"/>
+          <w:spacing w:val="3"/>
+          <w:sz w:val="21"/>
+          <w:szCs w:val="21"/>
+        </w:rPr>
+        <w:t xml:space="preserve"> and class () method using R program</w:t>
       </w:r>
     </w:p>
     <w:p>
@@ -6497,6 +6901,7 @@
           <w:szCs w:val="28"/>
         </w:rPr>
       </w:pPr>
+      <w:proofErr w:type="spellStart"/>
       <w:r>
         <w:rPr>
           <w:rFonts w:cstheme="minorHAnsi"/>
@@ -6505,7 +6910,18 @@
           <w:szCs w:val="28"/>
           <w:shd w:val="clear" w:color="auto" w:fill="FFFFFF"/>
         </w:rPr>
-        <w:t xml:space="preserve">Typeof </w:t>
+        <w:t>Typeof</w:t>
+      </w:r>
+      <w:proofErr w:type="spellEnd"/>
+      <w:r>
+        <w:rPr>
+          <w:rFonts w:cstheme="minorHAnsi"/>
+          <w:color w:val="242729"/>
+          <w:sz w:val="28"/>
+          <w:szCs w:val="28"/>
+          <w:shd w:val="clear" w:color="auto" w:fill="FFFFFF"/>
+        </w:rPr>
+        <w:t xml:space="preserve"> </w:t>
       </w:r>
       <w:r>
         <w:rPr>
@@ -7079,7 +7495,51 @@
           <w:sz w:val="21"/>
           <w:szCs w:val="21"/>
         </w:rPr>
-        <w:t>Create a dataframe and delete the row and column. ( Use the own data values to create frame)</w:t>
+        <w:t xml:space="preserve">Create a </w:t>
+      </w:r>
+      <w:proofErr w:type="spellStart"/>
+      <w:r>
+        <w:rPr>
+          <w:rFonts w:ascii="Roboto" w:hAnsi="Roboto"/>
+          <w:color w:val="FF0000"/>
+          <w:spacing w:val="3"/>
+          <w:sz w:val="21"/>
+          <w:szCs w:val="21"/>
+        </w:rPr>
+        <w:t>dataframe</w:t>
+      </w:r>
+      <w:proofErr w:type="spellEnd"/>
+      <w:r>
+        <w:rPr>
+          <w:rFonts w:ascii="Roboto" w:hAnsi="Roboto"/>
+          <w:color w:val="FF0000"/>
+          <w:spacing w:val="3"/>
+          <w:sz w:val="21"/>
+          <w:szCs w:val="21"/>
+        </w:rPr>
+        <w:t xml:space="preserve"> and delete the row and column. </w:t>
+      </w:r>
+      <w:proofErr w:type="gramStart"/>
+      <w:r>
+        <w:rPr>
+          <w:rFonts w:ascii="Roboto" w:hAnsi="Roboto"/>
+          <w:color w:val="FF0000"/>
+          <w:spacing w:val="3"/>
+          <w:sz w:val="21"/>
+          <w:szCs w:val="21"/>
+        </w:rPr>
+        <w:t>( Use</w:t>
+      </w:r>
+      <w:proofErr w:type="gramEnd"/>
+      <w:r>
+        <w:rPr>
+          <w:rFonts w:ascii="Roboto" w:hAnsi="Roboto"/>
+          <w:color w:val="FF0000"/>
+          <w:spacing w:val="3"/>
+          <w:sz w:val="21"/>
+          <w:szCs w:val="21"/>
+        </w:rPr>
+        <w:t xml:space="preserve"> the own data values to create frame)</w:t>
       </w:r>
     </w:p>
     <w:p>
@@ -7350,7 +7810,51 @@
           <w:szCs w:val="26"/>
           <w:shd w:val="clear" w:color="auto" w:fill="FFFFFF"/>
         </w:rPr>
-        <w:t>-c(rowNum) is used to return a slice of a dataframe without the mentioned row i.e. row deletion</w:t>
+        <w:t>-c(</w:t>
+      </w:r>
+      <w:proofErr w:type="spellStart"/>
+      <w:r>
+        <w:rPr>
+          <w:rFonts w:cstheme="minorHAnsi"/>
+          <w:color w:val="242729"/>
+          <w:sz w:val="26"/>
+          <w:szCs w:val="26"/>
+          <w:shd w:val="clear" w:color="auto" w:fill="FFFFFF"/>
+        </w:rPr>
+        <w:t>rowNum</w:t>
+      </w:r>
+      <w:proofErr w:type="spellEnd"/>
+      <w:r>
+        <w:rPr>
+          <w:rFonts w:cstheme="minorHAnsi"/>
+          <w:color w:val="242729"/>
+          <w:sz w:val="26"/>
+          <w:szCs w:val="26"/>
+          <w:shd w:val="clear" w:color="auto" w:fill="FFFFFF"/>
+        </w:rPr>
+        <w:t xml:space="preserve">) is used to return a slice of a </w:t>
+      </w:r>
+      <w:proofErr w:type="spellStart"/>
+      <w:r>
+        <w:rPr>
+          <w:rFonts w:cstheme="minorHAnsi"/>
+          <w:color w:val="242729"/>
+          <w:sz w:val="26"/>
+          <w:szCs w:val="26"/>
+          <w:shd w:val="clear" w:color="auto" w:fill="FFFFFF"/>
+        </w:rPr>
+        <w:t>dataframe</w:t>
+      </w:r>
+      <w:proofErr w:type="spellEnd"/>
+      <w:r>
+        <w:rPr>
+          <w:rFonts w:cstheme="minorHAnsi"/>
+          <w:color w:val="242729"/>
+          <w:sz w:val="26"/>
+          <w:szCs w:val="26"/>
+          <w:shd w:val="clear" w:color="auto" w:fill="FFFFFF"/>
+        </w:rPr>
+        <w:t xml:space="preserve"> without the mentioned row i.e. row deletion</w:t>
       </w:r>
     </w:p>
     <w:p>
@@ -7375,18 +7879,20 @@
           <w:szCs w:val="26"/>
           <w:shd w:val="clear" w:color="auto" w:fill="FFFFFF"/>
         </w:rPr>
-        <w:t>The within function returns a subset of a dataframe with the second argument ad a function to apply to all the column rm function removes the “Subject”</w:t>
-      </w:r>
+        <w:t xml:space="preserve">The within function returns a subset of a </w:t>
+      </w:r>
+      <w:proofErr w:type="spellStart"/>
       <w:r>
         <w:rPr>
           <w:rFonts w:cstheme="minorHAnsi"/>
           <w:color w:val="242729"/>
-          <w:sz w:val="28"/>
-          <w:szCs w:val="28"/>
+          <w:sz w:val="26"/>
+          <w:szCs w:val="26"/>
           <w:shd w:val="clear" w:color="auto" w:fill="FFFFFF"/>
         </w:rPr>
-        <w:t xml:space="preserve"> </w:t>
-      </w:r>
+        <w:t>dataframe</w:t>
+      </w:r>
+      <w:proofErr w:type="spellEnd"/>
       <w:r>
         <w:rPr>
           <w:rFonts w:cstheme="minorHAnsi"/>
@@ -7395,17 +7901,59 @@
           <w:szCs w:val="26"/>
           <w:shd w:val="clear" w:color="auto" w:fill="FFFFFF"/>
         </w:rPr>
-        <w:t>column out of the data frame</w:t>
+        <w:t xml:space="preserve"> with the second argument ad a function to apply to all the column rm function removes the “Subject”</w:t>
       </w:r>
       <w:r>
         <w:rPr>
           <w:rFonts w:cstheme="minorHAnsi"/>
           <w:color w:val="242729"/>
-          <w:sz w:val="26"/>
-          <w:szCs w:val="26"/>
+          <w:sz w:val="28"/>
+          <w:szCs w:val="28"/>
           <w:shd w:val="clear" w:color="auto" w:fill="FFFFFF"/>
         </w:rPr>
-        <w:t xml:space="preserve">Typeof </w:t>
+        <w:t xml:space="preserve"> </w:t>
+      </w:r>
+      <w:r>
+        <w:rPr>
+          <w:rFonts w:cstheme="minorHAnsi"/>
+          <w:color w:val="242729"/>
+          <w:sz w:val="26"/>
+          <w:szCs w:val="26"/>
+          <w:shd w:val="clear" w:color="auto" w:fill="FFFFFF"/>
+        </w:rPr>
+        <w:t xml:space="preserve">column out of the data </w:t>
+      </w:r>
+      <w:proofErr w:type="spellStart"/>
+      <w:r>
+        <w:rPr>
+          <w:rFonts w:cstheme="minorHAnsi"/>
+          <w:color w:val="242729"/>
+          <w:sz w:val="26"/>
+          <w:szCs w:val="26"/>
+          <w:shd w:val="clear" w:color="auto" w:fill="FFFFFF"/>
+        </w:rPr>
+        <w:t>frame</w:t>
+      </w:r>
+      <w:r>
+        <w:rPr>
+          <w:rFonts w:cstheme="minorHAnsi"/>
+          <w:color w:val="242729"/>
+          <w:sz w:val="26"/>
+          <w:szCs w:val="26"/>
+          <w:shd w:val="clear" w:color="auto" w:fill="FFFFFF"/>
+        </w:rPr>
+        <w:t>Typeof</w:t>
+      </w:r>
+      <w:proofErr w:type="spellEnd"/>
+      <w:r>
+        <w:rPr>
+          <w:rFonts w:cstheme="minorHAnsi"/>
+          <w:color w:val="242729"/>
+          <w:sz w:val="26"/>
+          <w:szCs w:val="26"/>
+          <w:shd w:val="clear" w:color="auto" w:fill="FFFFFF"/>
+        </w:rPr>
+        <w:t xml:space="preserve"> </w:t>
       </w:r>
       <w:r>
         <w:rPr>
@@ -7554,7 +8102,29 @@
           <w:sz w:val="21"/>
           <w:szCs w:val="21"/>
         </w:rPr>
-        <w:t xml:space="preserve">Write a function that turns (e.g.) a vector c("a", "b", "c") into the string "a, b, and c". Think carefully about what it should do if given a vector of length 0, 1, or 2. </w:t>
+        <w:t xml:space="preserve">Write a function that turns (e.g.) a vector </w:t>
+      </w:r>
+      <w:proofErr w:type="gramStart"/>
+      <w:r>
+        <w:rPr>
+          <w:rFonts w:ascii="Roboto" w:hAnsi="Roboto"/>
+          <w:color w:val="FF0000"/>
+          <w:spacing w:val="3"/>
+          <w:sz w:val="21"/>
+          <w:szCs w:val="21"/>
+        </w:rPr>
+        <w:t>c(</w:t>
+      </w:r>
+      <w:proofErr w:type="gramEnd"/>
+      <w:r>
+        <w:rPr>
+          <w:rFonts w:ascii="Roboto" w:hAnsi="Roboto"/>
+          <w:color w:val="FF0000"/>
+          <w:spacing w:val="3"/>
+          <w:sz w:val="21"/>
+          <w:szCs w:val="21"/>
+        </w:rPr>
+        <w:t xml:space="preserve">"a", "b", "c") into the string "a, b, and c". Think carefully about what it should do if given a vector of length 0, 1, or 2. </w:t>
       </w:r>
     </w:p>
     <w:p>
@@ -8137,7 +8707,29 @@
           <w:sz w:val="21"/>
           <w:szCs w:val="21"/>
         </w:rPr>
-        <w:t xml:space="preserve"> For example, if the index is 1 and 3, you assign: df[1,'Code']=df[3,'Code'] df[3,'Code']=df[1,'Code']</w:t>
+        <w:t xml:space="preserve"> For example, if the index is 1 and 3, you assign: df[1,'Code</w:t>
+      </w:r>
+      <w:proofErr w:type="gramStart"/>
+      <w:r>
+        <w:rPr>
+          <w:rFonts w:ascii="Roboto" w:hAnsi="Roboto"/>
+          <w:color w:val="FF0000"/>
+          <w:spacing w:val="3"/>
+          <w:sz w:val="21"/>
+          <w:szCs w:val="21"/>
+        </w:rPr>
+        <w:t>']=</w:t>
+      </w:r>
+      <w:proofErr w:type="gramEnd"/>
+      <w:r>
+        <w:rPr>
+          <w:rFonts w:ascii="Roboto" w:hAnsi="Roboto"/>
+          <w:color w:val="FF0000"/>
+          <w:spacing w:val="3"/>
+          <w:sz w:val="21"/>
+          <w:szCs w:val="21"/>
+        </w:rPr>
+        <w:t>df[3,'Code'] df[3,'Code']=df[1,'Code']</w:t>
       </w:r>
     </w:p>
     <w:p>
@@ -8932,7 +9524,29 @@
           <w:sz w:val="21"/>
           <w:szCs w:val="21"/>
         </w:rPr>
-        <w:t>Create a function that given a numeric vector X returns the digits 0 to 9 that are not in X. If X=0 2 4 8 the function return 1 3 5 6 7 9</w:t>
+        <w:t xml:space="preserve">Create a function that given a numeric vector X returns the digits 0 to 9 that are not in X. If X=0 2 4 8 the function </w:t>
+      </w:r>
+      <w:proofErr w:type="gramStart"/>
+      <w:r>
+        <w:rPr>
+          <w:rFonts w:ascii="Roboto" w:hAnsi="Roboto"/>
+          <w:color w:val="FF0000"/>
+          <w:spacing w:val="3"/>
+          <w:sz w:val="21"/>
+          <w:szCs w:val="21"/>
+        </w:rPr>
+        <w:t>return</w:t>
+      </w:r>
+      <w:proofErr w:type="gramEnd"/>
+      <w:r>
+        <w:rPr>
+          <w:rFonts w:ascii="Roboto" w:hAnsi="Roboto"/>
+          <w:color w:val="FF0000"/>
+          <w:spacing w:val="3"/>
+          <w:sz w:val="21"/>
+          <w:szCs w:val="21"/>
+        </w:rPr>
+        <w:t xml:space="preserve"> 1 3 5 6 7 9</w:t>
       </w:r>
     </w:p>
     <w:p>
@@ -9464,7 +10078,29 @@
           <w:sz w:val="21"/>
           <w:szCs w:val="21"/>
         </w:rPr>
-        <w:t>Create a function that given one word, return the position of word’s letters on letters vector. For example, if the word is ‘abc’, the function will return 1 2 3.</w:t>
+        <w:t>Create a function that given one word, return the position of word’s letters on letters vector. For example, if the word is ‘</w:t>
+      </w:r>
+      <w:proofErr w:type="spellStart"/>
+      <w:r>
+        <w:rPr>
+          <w:rFonts w:ascii="Roboto" w:hAnsi="Roboto"/>
+          <w:color w:val="FF0000"/>
+          <w:spacing w:val="3"/>
+          <w:sz w:val="21"/>
+          <w:szCs w:val="21"/>
+        </w:rPr>
+        <w:t>abc</w:t>
+      </w:r>
+      <w:proofErr w:type="spellEnd"/>
+      <w:r>
+        <w:rPr>
+          <w:rFonts w:ascii="Roboto" w:hAnsi="Roboto"/>
+          <w:color w:val="FF0000"/>
+          <w:spacing w:val="3"/>
+          <w:sz w:val="21"/>
+          <w:szCs w:val="21"/>
+        </w:rPr>
+        <w:t>’, the function will return 1 2 3.</w:t>
       </w:r>
     </w:p>
     <w:p>
@@ -9713,7 +10349,31 @@
           <w:shd w:val="clear" w:color="auto" w:fill="FFFFFF"/>
           <w:lang w:val="id-ID"/>
         </w:rPr>
-        <w:t xml:space="preserve"> REGEX()</w:t>
+        <w:t xml:space="preserve"> </w:t>
+      </w:r>
+      <w:proofErr w:type="gramStart"/>
+      <w:r>
+        <w:rPr>
+          <w:rFonts w:cstheme="minorHAnsi"/>
+          <w:color w:val="000000"/>
+          <w:sz w:val="28"/>
+          <w:szCs w:val="28"/>
+          <w:shd w:val="clear" w:color="auto" w:fill="FFFFFF"/>
+          <w:lang w:val="id-ID"/>
+        </w:rPr>
+        <w:t>REGEX(</w:t>
+      </w:r>
+      <w:proofErr w:type="gramEnd"/>
+      <w:r>
+        <w:rPr>
+          <w:rFonts w:cstheme="minorHAnsi"/>
+          <w:color w:val="000000"/>
+          <w:sz w:val="28"/>
+          <w:szCs w:val="28"/>
+          <w:shd w:val="clear" w:color="auto" w:fill="FFFFFF"/>
+          <w:lang w:val="id-ID"/>
+        </w:rPr>
+        <w:t>)</w:t>
       </w:r>
     </w:p>
     <w:p>
@@ -10104,7 +10764,31 @@
           <w:shd w:val="clear" w:color="auto" w:fill="FFFFFF"/>
           <w:lang w:val="id-ID"/>
         </w:rPr>
-        <w:t xml:space="preserve"> REGEX()</w:t>
+        <w:t xml:space="preserve"> </w:t>
+      </w:r>
+      <w:proofErr w:type="gramStart"/>
+      <w:r>
+        <w:rPr>
+          <w:rFonts w:cstheme="minorHAnsi"/>
+          <w:color w:val="000000"/>
+          <w:sz w:val="28"/>
+          <w:szCs w:val="28"/>
+          <w:shd w:val="clear" w:color="auto" w:fill="FFFFFF"/>
+          <w:lang w:val="id-ID"/>
+        </w:rPr>
+        <w:t>REGEX(</w:t>
+      </w:r>
+      <w:proofErr w:type="gramEnd"/>
+      <w:r>
+        <w:rPr>
+          <w:rFonts w:cstheme="minorHAnsi"/>
+          <w:color w:val="000000"/>
+          <w:sz w:val="28"/>
+          <w:szCs w:val="28"/>
+          <w:shd w:val="clear" w:color="auto" w:fill="FFFFFF"/>
+          <w:lang w:val="id-ID"/>
+        </w:rPr>
+        <w:t>)</w:t>
       </w:r>
     </w:p>
     <w:p>
@@ -10156,7 +10840,29 @@
           <w:szCs w:val="28"/>
           <w:shd w:val="clear" w:color="auto" w:fill="FFFFFF"/>
         </w:rPr>
-        <w:t>Basically, we’re splitting the word up into letters. Then using the unlist function to convert this into a vector. Then sorting the vector into alphabetical order. </w:t>
+        <w:t xml:space="preserve">Basically, we’re splitting the word up into letters. Then using the </w:t>
+      </w:r>
+      <w:proofErr w:type="spellStart"/>
+      <w:r>
+        <w:rPr>
+          <w:rFonts w:cstheme="minorHAnsi"/>
+          <w:color w:val="303030"/>
+          <w:sz w:val="28"/>
+          <w:szCs w:val="28"/>
+          <w:shd w:val="clear" w:color="auto" w:fill="FFFFFF"/>
+        </w:rPr>
+        <w:t>unlist</w:t>
+      </w:r>
+      <w:proofErr w:type="spellEnd"/>
+      <w:r>
+        <w:rPr>
+          <w:rFonts w:cstheme="minorHAnsi"/>
+          <w:color w:val="303030"/>
+          <w:sz w:val="28"/>
+          <w:szCs w:val="28"/>
+          <w:shd w:val="clear" w:color="auto" w:fill="FFFFFF"/>
+        </w:rPr>
+        <w:t xml:space="preserve"> function to convert this into a vector. Then sorting the vector into alphabetical order. </w:t>
       </w:r>
     </w:p>
     <w:p>
@@ -10290,6 +10996,7 @@
         </w:rPr>
         <w:t xml:space="preserve">List all example files available with the </w:t>
       </w:r>
+      <w:proofErr w:type="spellStart"/>
       <w:r>
         <w:rPr>
           <w:rFonts w:ascii="Courier New" w:eastAsia="Times New Roman" w:hAnsi="Courier New" w:cs="Courier New"/>
@@ -10298,6 +11005,7 @@
         </w:rPr>
         <w:t>readr</w:t>
       </w:r>
+      <w:proofErr w:type="spellEnd"/>
       <w:r>
         <w:rPr>
           <w:rFonts w:ascii="Arial" w:eastAsia="Times New Roman" w:hAnsi="Arial" w:cs="Arial"/>
@@ -11018,6 +11726,7 @@
         </w:rPr>
         <w:t>We used the </w:t>
       </w:r>
+      <w:proofErr w:type="spellStart"/>
       <w:r>
         <w:rPr>
           <w:rFonts w:ascii="Arial" w:hAnsi="Arial" w:cs="Arial"/>
@@ -11030,6 +11739,7 @@
         </w:rPr>
         <w:t>mtcars</w:t>
       </w:r>
+      <w:proofErr w:type="spellEnd"/>
       <w:r>
         <w:rPr>
           <w:rFonts w:ascii="Arial" w:hAnsi="Arial" w:cs="Arial"/>
@@ -11060,8 +11770,9 @@
           <w:szCs w:val="28"/>
           <w:shd w:val="clear" w:color="auto" w:fill="FFFFFF"/>
         </w:rPr>
-        <w:t> distribution</w:t>
-      </w:r>
+        <w:t> </w:t>
+      </w:r>
+      <w:proofErr w:type="gramStart"/>
       <w:r>
         <w:rPr>
           <w:rFonts w:ascii="Arial" w:hAnsi="Arial" w:cs="Arial"/>
@@ -11070,7 +11781,7 @@
           <w:szCs w:val="28"/>
           <w:shd w:val="clear" w:color="auto" w:fill="FFFFFF"/>
         </w:rPr>
-        <w:t xml:space="preserve"> </w:t>
+        <w:t>distribution</w:t>
       </w:r>
       <w:r>
         <w:rPr>
@@ -11080,8 +11791,19 @@
           <w:szCs w:val="28"/>
           <w:shd w:val="clear" w:color="auto" w:fill="FFFFFF"/>
         </w:rPr>
+        <w:t xml:space="preserve"> </w:t>
+      </w:r>
+      <w:r>
+        <w:rPr>
+          <w:rFonts w:ascii="Arial" w:hAnsi="Arial" w:cs="Arial"/>
+          <w:color w:val="202124"/>
+          <w:sz w:val="28"/>
+          <w:szCs w:val="28"/>
+          <w:shd w:val="clear" w:color="auto" w:fill="FFFFFF"/>
+        </w:rPr>
         <w:t>.</w:t>
       </w:r>
+      <w:proofErr w:type="gramEnd"/>
       <w:r>
         <w:rPr>
           <w:rFonts w:ascii="Arial" w:hAnsi="Arial" w:cs="Arial"/>
@@ -11109,6 +11831,7 @@
           <w:shd w:val="clear" w:color="auto" w:fill="FFFFFF"/>
         </w:rPr>
       </w:pPr>
+      <w:proofErr w:type="spellStart"/>
       <w:r>
         <w:rPr>
           <w:rFonts w:ascii="Arial" w:hAnsi="Arial" w:cs="Arial"/>
@@ -11121,6 +11844,7 @@
         </w:rPr>
         <w:t>mtcars</w:t>
       </w:r>
+      <w:proofErr w:type="spellEnd"/>
       <w:r>
         <w:rPr>
           <w:rFonts w:ascii="Arial" w:hAnsi="Arial" w:cs="Arial"/>
@@ -11316,8 +12040,19 @@
           <w:sz w:val="27"/>
           <w:szCs w:val="27"/>
         </w:rPr>
-        <w:t xml:space="preserve"> file.</w:t>
-      </w:r>
+        <w:t xml:space="preserve"> </w:t>
+      </w:r>
+      <w:proofErr w:type="spellStart"/>
+      <w:r>
+        <w:rPr>
+          <w:rFonts w:ascii="Arial" w:hAnsi="Arial" w:cs="Arial"/>
+          <w:color w:val="333333"/>
+          <w:sz w:val="27"/>
+          <w:szCs w:val="27"/>
+        </w:rPr>
+        <w:t>file.</w:t>
+      </w:r>
+      <w:proofErr w:type="spellEnd"/>
     </w:p>
     <w:p>
       <w:pPr>
@@ -11525,6 +12260,7 @@
         </w:rPr>
         <w:t>We used the </w:t>
       </w:r>
+      <w:proofErr w:type="spellStart"/>
       <w:r>
         <w:rPr>
           <w:rFonts w:ascii="Arial" w:hAnsi="Arial" w:cs="Arial"/>
@@ -11537,6 +12273,7 @@
         </w:rPr>
         <w:t>mtcars</w:t>
       </w:r>
+      <w:proofErr w:type="spellEnd"/>
       <w:r>
         <w:rPr>
           <w:rFonts w:ascii="Arial" w:hAnsi="Arial" w:cs="Arial"/>
@@ -11567,7 +12304,29 @@
           <w:szCs w:val="28"/>
           <w:shd w:val="clear" w:color="auto" w:fill="FFFFFF"/>
         </w:rPr>
-        <w:t xml:space="preserve"> distribution . </w:t>
+        <w:t> </w:t>
+      </w:r>
+      <w:proofErr w:type="gramStart"/>
+      <w:r>
+        <w:rPr>
+          <w:rFonts w:ascii="Arial" w:hAnsi="Arial" w:cs="Arial"/>
+          <w:color w:val="202124"/>
+          <w:sz w:val="28"/>
+          <w:szCs w:val="28"/>
+          <w:shd w:val="clear" w:color="auto" w:fill="FFFFFF"/>
+        </w:rPr>
+        <w:t>distribution .</w:t>
+      </w:r>
+      <w:proofErr w:type="gramEnd"/>
+      <w:r>
+        <w:rPr>
+          <w:rFonts w:ascii="Arial" w:hAnsi="Arial" w:cs="Arial"/>
+          <w:color w:val="202124"/>
+          <w:sz w:val="28"/>
+          <w:szCs w:val="28"/>
+          <w:shd w:val="clear" w:color="auto" w:fill="FFFFFF"/>
+        </w:rPr>
+        <w:t xml:space="preserve"> </w:t>
       </w:r>
     </w:p>
     <w:p>
@@ -11586,6 +12345,7 @@
           <w:shd w:val="clear" w:color="auto" w:fill="FFFFFF"/>
         </w:rPr>
       </w:pPr>
+      <w:proofErr w:type="spellStart"/>
       <w:r>
         <w:rPr>
           <w:rFonts w:ascii="Arial" w:hAnsi="Arial" w:cs="Arial"/>
@@ -11598,6 +12358,7 @@
         </w:rPr>
         <w:t>mtcars</w:t>
       </w:r>
+      <w:proofErr w:type="spellEnd"/>
       <w:r>
         <w:rPr>
           <w:rFonts w:ascii="Arial" w:hAnsi="Arial" w:cs="Arial"/>
@@ -11668,8 +12429,30 @@
           <w:szCs w:val="28"/>
           <w:shd w:val="clear" w:color="auto" w:fill="FFFFFF"/>
         </w:rPr>
-        <w:t>Head function with specified parameter gives top rows of specified data</w:t>
-      </w:r>
+        <w:t xml:space="preserve">Head function with specified parameter gives top rows of specified </w:t>
+      </w:r>
+      <w:proofErr w:type="spellStart"/>
+      <w:r>
+        <w:rPr>
+          <w:rFonts w:ascii="Arial" w:hAnsi="Arial" w:cs="Arial"/>
+          <w:color w:val="202124"/>
+          <w:sz w:val="28"/>
+          <w:szCs w:val="28"/>
+          <w:shd w:val="clear" w:color="auto" w:fill="FFFFFF"/>
+        </w:rPr>
+        <w:t>data</w:t>
+      </w:r>
+      <w:r>
+        <w:rPr>
+          <w:rFonts w:ascii="Arial" w:hAnsi="Arial" w:cs="Arial"/>
+          <w:color w:val="202124"/>
+          <w:sz w:val="28"/>
+          <w:szCs w:val="28"/>
+          <w:shd w:val="clear" w:color="auto" w:fill="FFFFFF"/>
+        </w:rPr>
+        <w:t>x</w:t>
+      </w:r>
+      <w:proofErr w:type="spellEnd"/>
     </w:p>
     <w:p>
       <w:pPr>

</xml_diff>